<commit_message>
ebdebdbudieghduieh Please enter the commit message for your changes. Lines starting
</commit_message>
<xml_diff>
--- a/Task3_PartA_ResearchDocument_LL-000017110_GORE_T.docx
+++ b/Task3_PartA_ResearchDocument_LL-000017110_GORE_T.docx
@@ -10,6 +10,7 @@
           <w:docPartUnique/>
         </w:docPartObj>
       </w:sdtPr>
+      <w:sdtEndPr/>
       <w:sdtContent>
         <w:p/>
         <w:p>
@@ -51,6 +52,7 @@
                           <w:dataBinding w:prefixMappings="xmlns:ns0='http://purl.org/dc/elements/1.1/' xmlns:ns1='http://schemas.openxmlformats.org/package/2006/metadata/core-properties' " w:xpath="/ns1:coreProperties[1]/ns0:title[1]" w:storeItemID="{6C3C8BC8-F283-45AE-878A-BAB7291924A1}"/>
                           <w:text/>
                         </w:sdtPr>
+                        <w:sdtEndPr/>
                         <w:sdtContent>
                           <w:r>
                             <w:rPr>
@@ -77,6 +79,7 @@
                         <w:dataBinding w:prefixMappings="xmlns:ns0='http://purl.org/dc/elements/1.1/' xmlns:ns1='http://schemas.openxmlformats.org/package/2006/metadata/core-properties' " w:xpath="/ns1:coreProperties[1]/ns0:subject[1]" w:storeItemID="{6C3C8BC8-F283-45AE-878A-BAB7291924A1}"/>
                         <w:text/>
                       </w:sdtPr>
+                      <w:sdtEndPr/>
                       <w:sdtContent>
                         <w:p>
                           <w:pPr>
@@ -116,6 +119,7 @@
                         <w:dataBinding w:prefixMappings="xmlns:ns0='http://purl.org/dc/elements/1.1/' xmlns:ns1='http://schemas.openxmlformats.org/package/2006/metadata/core-properties' " w:xpath="/ns1:coreProperties[1]/ns0:creator[1]" w:storeItemID="{6C3C8BC8-F283-45AE-878A-BAB7291924A1}"/>
                         <w:text/>
                       </w:sdtPr>
+                      <w:sdtEndPr/>
                       <w:sdtContent>
                         <w:p>
                           <w:pPr>
@@ -151,7 +155,7 @@
               <w:noProof/>
             </w:rPr>
             <w:pict w14:anchorId="2D59A981">
-              <v:rect id="Rectangle 132" o:spid="_x0000_s1026" style="position:absolute;margin-left:-4.4pt;margin-top:0;width:46.8pt;height:77.75pt;z-index:251659264;visibility:visible;mso-wrap-style:square;mso-width-percent:76;mso-height-percent:98;mso-top-percent:23;mso-wrap-distance-left:9pt;mso-wrap-distance-top:0;mso-wrap-distance-right:9pt;mso-wrap-distance-bottom:0;mso-position-horizontal:right;mso-position-horizontal-relative:margin;mso-position-vertical-relative:page;mso-width-percent:76;mso-height-percent:98;mso-top-percent:23;mso-width-relative:page;mso-height-relative:page;v-text-anchor:bottom" o:gfxdata="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" fillcolor="#156082 [3204]" stroked="f" strokeweight="1.5pt">
+              <v:rect id="Rectangle 132" o:spid="_x0000_s1026" style="position:absolute;margin-left:-8.8pt;margin-top:0;width:46.8pt;height:77.75pt;z-index:251659264;visibility:visible;mso-wrap-style:square;mso-width-percent:76;mso-height-percent:98;mso-top-percent:23;mso-wrap-distance-left:9pt;mso-wrap-distance-top:0;mso-wrap-distance-right:9pt;mso-wrap-distance-bottom:0;mso-position-horizontal:right;mso-position-horizontal-relative:margin;mso-position-vertical-relative:page;mso-width-percent:76;mso-height-percent:98;mso-top-percent:23;mso-width-relative:page;mso-height-relative:page;v-text-anchor:bottom" o:gfxdata="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" fillcolor="#156082 [3204]" stroked="f" strokeweight="1.5pt">
                 <o:lock v:ext="edit" aspectratio="t"/>
                 <v:textbox inset="3.6pt,,3.6pt">
                   <w:txbxContent>
@@ -173,6 +177,7 @@
                           <w:calendar w:val="gregorian"/>
                         </w:date>
                       </w:sdtPr>
+                      <w:sdtEndPr/>
                       <w:sdtContent>
                         <w:p>
                           <w:pPr>
@@ -207,6 +212,15 @@
         </w:p>
         <w:sdt>
           <w:sdtPr>
+            <w:rPr>
+              <w:rFonts w:asciiTheme="minorHAnsi" w:eastAsiaTheme="minorHAnsi" w:hAnsiTheme="minorHAnsi" w:cstheme="minorBidi"/>
+              <w:color w:val="auto"/>
+              <w:kern w:val="2"/>
+              <w:sz w:val="24"/>
+              <w:szCs w:val="24"/>
+              <w:lang w:val="en-GB"/>
+              <w14:ligatures w14:val="standardContextual"/>
+            </w:rPr>
             <w:id w:val="893166331"/>
             <w:docPartObj>
               <w:docPartGallery w:val="Table of Contents"/>
@@ -215,16 +229,9 @@
           </w:sdtPr>
           <w:sdtEndPr>
             <w:rPr>
-              <w:rFonts w:asciiTheme="minorHAnsi" w:eastAsiaTheme="minorHAnsi" w:hAnsiTheme="minorHAnsi" w:cstheme="minorBidi"/>
               <w:b/>
               <w:bCs/>
               <w:noProof/>
-              <w:color w:val="auto"/>
-              <w:kern w:val="2"/>
-              <w:sz w:val="24"/>
-              <w:szCs w:val="24"/>
-              <w:lang w:val="en-GB"/>
-              <w14:ligatures w14:val="standardContextual"/>
             </w:rPr>
           </w:sdtEndPr>
           <w:sdtContent>
@@ -257,7 +264,7 @@
               <w:r>
                 <w:fldChar w:fldCharType="separate"/>
               </w:r>
-              <w:hyperlink w:anchor="_Toc197503960" w:history="1">
+              <w:hyperlink w:anchor="_Toc197506426" w:history="1">
                 <w:r>
                   <w:rPr>
                     <w:rStyle w:val="Hyperlink"/>
@@ -284,7 +291,7 @@
                     <w:noProof/>
                     <w:webHidden/>
                   </w:rPr>
-                  <w:instrText xml:space="preserve"> PAGEREF _Toc197503960 \h </w:instrText>
+                  <w:instrText xml:space="preserve"> PAGEREF _Toc197506426 \h </w:instrText>
                 </w:r>
                 <w:r>
                   <w:rPr>
@@ -327,7 +334,7 @@
                   <w:lang w:eastAsia="en-GB"/>
                 </w:rPr>
               </w:pPr>
-              <w:hyperlink w:anchor="_Toc197503961" w:history="1">
+              <w:hyperlink w:anchor="_Toc197506427" w:history="1">
                 <w:r>
                   <w:rPr>
                     <w:rStyle w:val="Hyperlink"/>
@@ -354,7 +361,7 @@
                     <w:noProof/>
                     <w:webHidden/>
                   </w:rPr>
-                  <w:instrText xml:space="preserve"> PAGEREF _Toc197503961 \h </w:instrText>
+                  <w:instrText xml:space="preserve"> PAGEREF _Toc197506427 \h </w:instrText>
                 </w:r>
                 <w:r>
                   <w:rPr>
@@ -397,7 +404,7 @@
                   <w:lang w:eastAsia="en-GB"/>
                 </w:rPr>
               </w:pPr>
-              <w:hyperlink w:anchor="_Toc197503962" w:history="1">
+              <w:hyperlink w:anchor="_Toc197506428" w:history="1">
                 <w:r>
                   <w:rPr>
                     <w:rStyle w:val="Hyperlink"/>
@@ -424,7 +431,7 @@
                     <w:noProof/>
                     <w:webHidden/>
                   </w:rPr>
-                  <w:instrText xml:space="preserve"> PAGEREF _Toc197503962 \h </w:instrText>
+                  <w:instrText xml:space="preserve"> PAGEREF _Toc197506428 \h </w:instrText>
                 </w:r>
                 <w:r>
                   <w:rPr>
@@ -467,7 +474,7 @@
                   <w:lang w:eastAsia="en-GB"/>
                 </w:rPr>
               </w:pPr>
-              <w:hyperlink w:anchor="_Toc197503963" w:history="1">
+              <w:hyperlink w:anchor="_Toc197506429" w:history="1">
                 <w:r>
                   <w:rPr>
                     <w:rStyle w:val="Hyperlink"/>
@@ -494,7 +501,7 @@
                     <w:noProof/>
                     <w:webHidden/>
                   </w:rPr>
-                  <w:instrText xml:space="preserve"> PAGEREF _Toc197503963 \h </w:instrText>
+                  <w:instrText xml:space="preserve"> PAGEREF _Toc197506429 \h </w:instrText>
                 </w:r>
                 <w:r>
                   <w:rPr>
@@ -537,7 +544,7 @@
                   <w:lang w:eastAsia="en-GB"/>
                 </w:rPr>
               </w:pPr>
-              <w:hyperlink w:anchor="_Toc197503964" w:history="1">
+              <w:hyperlink w:anchor="_Toc197506430" w:history="1">
                 <w:r>
                   <w:rPr>
                     <w:rStyle w:val="Hyperlink"/>
@@ -564,7 +571,7 @@
                     <w:noProof/>
                     <w:webHidden/>
                   </w:rPr>
-                  <w:instrText xml:space="preserve"> PAGEREF _Toc197503964 \h </w:instrText>
+                  <w:instrText xml:space="preserve"> PAGEREF _Toc197506430 \h </w:instrText>
                 </w:r>
                 <w:r>
                   <w:rPr>
@@ -607,7 +614,7 @@
                   <w:lang w:eastAsia="en-GB"/>
                 </w:rPr>
               </w:pPr>
-              <w:hyperlink w:anchor="_Toc197503965" w:history="1">
+              <w:hyperlink w:anchor="_Toc197506431" w:history="1">
                 <w:r>
                   <w:rPr>
                     <w:rStyle w:val="Hyperlink"/>
@@ -634,7 +641,7 @@
                     <w:noProof/>
                     <w:webHidden/>
                   </w:rPr>
-                  <w:instrText xml:space="preserve"> PAGEREF _Toc197503965 \h </w:instrText>
+                  <w:instrText xml:space="preserve"> PAGEREF _Toc197506431 \h </w:instrText>
                 </w:r>
                 <w:r>
                   <w:rPr>
@@ -677,7 +684,7 @@
                   <w:lang w:eastAsia="en-GB"/>
                 </w:rPr>
               </w:pPr>
-              <w:hyperlink w:anchor="_Toc197503966" w:history="1">
+              <w:hyperlink w:anchor="_Toc197506432" w:history="1">
                 <w:r>
                   <w:rPr>
                     <w:rStyle w:val="Hyperlink"/>
@@ -704,7 +711,7 @@
                     <w:noProof/>
                     <w:webHidden/>
                   </w:rPr>
-                  <w:instrText xml:space="preserve"> PAGEREF _Toc197503966 \h </w:instrText>
+                  <w:instrText xml:space="preserve"> PAGEREF _Toc197506432 \h </w:instrText>
                 </w:r>
                 <w:r>
                   <w:rPr>
@@ -747,7 +754,7 @@
                   <w:lang w:eastAsia="en-GB"/>
                 </w:rPr>
               </w:pPr>
-              <w:hyperlink w:anchor="_Toc197503967" w:history="1">
+              <w:hyperlink w:anchor="_Toc197506433" w:history="1">
                 <w:r>
                   <w:rPr>
                     <w:rStyle w:val="Hyperlink"/>
@@ -774,7 +781,7 @@
                     <w:noProof/>
                     <w:webHidden/>
                   </w:rPr>
-                  <w:instrText xml:space="preserve"> PAGEREF _Toc197503967 \h </w:instrText>
+                  <w:instrText xml:space="preserve"> PAGEREF _Toc197506433 \h </w:instrText>
                 </w:r>
                 <w:r>
                   <w:rPr>
@@ -817,7 +824,7 @@
                   <w:lang w:eastAsia="en-GB"/>
                 </w:rPr>
               </w:pPr>
-              <w:hyperlink w:anchor="_Toc197503968" w:history="1">
+              <w:hyperlink w:anchor="_Toc197506434" w:history="1">
                 <w:r>
                   <w:rPr>
                     <w:rStyle w:val="Hyperlink"/>
@@ -844,7 +851,7 @@
                     <w:noProof/>
                     <w:webHidden/>
                   </w:rPr>
-                  <w:instrText xml:space="preserve"> PAGEREF _Toc197503968 \h </w:instrText>
+                  <w:instrText xml:space="preserve"> PAGEREF _Toc197506434 \h </w:instrText>
                 </w:r>
                 <w:r>
                   <w:rPr>
@@ -887,7 +894,7 @@
                   <w:lang w:eastAsia="en-GB"/>
                 </w:rPr>
               </w:pPr>
-              <w:hyperlink w:anchor="_Toc197503969" w:history="1">
+              <w:hyperlink w:anchor="_Toc197506435" w:history="1">
                 <w:r>
                   <w:rPr>
                     <w:rStyle w:val="Hyperlink"/>
@@ -914,7 +921,7 @@
                     <w:noProof/>
                     <w:webHidden/>
                   </w:rPr>
-                  <w:instrText xml:space="preserve"> PAGEREF _Toc197503969 \h </w:instrText>
+                  <w:instrText xml:space="preserve"> PAGEREF _Toc197506435 \h </w:instrText>
                 </w:r>
                 <w:r>
                   <w:rPr>
@@ -957,7 +964,7 @@
                   <w:lang w:eastAsia="en-GB"/>
                 </w:rPr>
               </w:pPr>
-              <w:hyperlink w:anchor="_Toc197503970" w:history="1">
+              <w:hyperlink w:anchor="_Toc197506436" w:history="1">
                 <w:r>
                   <w:rPr>
                     <w:rStyle w:val="Hyperlink"/>
@@ -984,7 +991,7 @@
                     <w:noProof/>
                     <w:webHidden/>
                   </w:rPr>
-                  <w:instrText xml:space="preserve"> PAGEREF _Toc197503970 \h </w:instrText>
+                  <w:instrText xml:space="preserve"> PAGEREF _Toc197506436 \h </w:instrText>
                 </w:r>
                 <w:r>
                   <w:rPr>
@@ -1027,7 +1034,7 @@
                   <w:lang w:eastAsia="en-GB"/>
                 </w:rPr>
               </w:pPr>
-              <w:hyperlink w:anchor="_Toc197503971" w:history="1">
+              <w:hyperlink w:anchor="_Toc197506437" w:history="1">
                 <w:r>
                   <w:rPr>
                     <w:rStyle w:val="Hyperlink"/>
@@ -1054,7 +1061,7 @@
                     <w:noProof/>
                     <w:webHidden/>
                   </w:rPr>
-                  <w:instrText xml:space="preserve"> PAGEREF _Toc197503971 \h </w:instrText>
+                  <w:instrText xml:space="preserve"> PAGEREF _Toc197506437 \h </w:instrText>
                 </w:r>
                 <w:r>
                   <w:rPr>
@@ -1097,7 +1104,7 @@
                   <w:lang w:eastAsia="en-GB"/>
                 </w:rPr>
               </w:pPr>
-              <w:hyperlink w:anchor="_Toc197503972" w:history="1">
+              <w:hyperlink w:anchor="_Toc197506438" w:history="1">
                 <w:r>
                   <w:rPr>
                     <w:rStyle w:val="Hyperlink"/>
@@ -1124,7 +1131,7 @@
                     <w:noProof/>
                     <w:webHidden/>
                   </w:rPr>
-                  <w:instrText xml:space="preserve"> PAGEREF _Toc197503972 \h </w:instrText>
+                  <w:instrText xml:space="preserve"> PAGEREF _Toc197506438 \h </w:instrText>
                 </w:r>
                 <w:r>
                   <w:rPr>
@@ -1167,7 +1174,7 @@
                   <w:lang w:eastAsia="en-GB"/>
                 </w:rPr>
               </w:pPr>
-              <w:hyperlink w:anchor="_Toc197503973" w:history="1">
+              <w:hyperlink w:anchor="_Toc197506439" w:history="1">
                 <w:r>
                   <w:rPr>
                     <w:rStyle w:val="Hyperlink"/>
@@ -1194,7 +1201,7 @@
                     <w:noProof/>
                     <w:webHidden/>
                   </w:rPr>
-                  <w:instrText xml:space="preserve"> PAGEREF _Toc197503973 \h </w:instrText>
+                  <w:instrText xml:space="preserve"> PAGEREF _Toc197506439 \h </w:instrText>
                 </w:r>
                 <w:r>
                   <w:rPr>
@@ -1237,7 +1244,7 @@
                   <w:lang w:eastAsia="en-GB"/>
                 </w:rPr>
               </w:pPr>
-              <w:hyperlink w:anchor="_Toc197503974" w:history="1">
+              <w:hyperlink w:anchor="_Toc197506440" w:history="1">
                 <w:r>
                   <w:rPr>
                     <w:rStyle w:val="Hyperlink"/>
@@ -1264,7 +1271,7 @@
                     <w:noProof/>
                     <w:webHidden/>
                   </w:rPr>
-                  <w:instrText xml:space="preserve"> PAGEREF _Toc197503974 \h </w:instrText>
+                  <w:instrText xml:space="preserve"> PAGEREF _Toc197506440 \h </w:instrText>
                 </w:r>
                 <w:r>
                   <w:rPr>
@@ -1307,7 +1314,7 @@
                   <w:lang w:eastAsia="en-GB"/>
                 </w:rPr>
               </w:pPr>
-              <w:hyperlink w:anchor="_Toc197503975" w:history="1">
+              <w:hyperlink w:anchor="_Toc197506441" w:history="1">
                 <w:r>
                   <w:rPr>
                     <w:rStyle w:val="Hyperlink"/>
@@ -1334,7 +1341,7 @@
                     <w:noProof/>
                     <w:webHidden/>
                   </w:rPr>
-                  <w:instrText xml:space="preserve"> PAGEREF _Toc197503975 \h </w:instrText>
+                  <w:instrText xml:space="preserve"> PAGEREF _Toc197506441 \h </w:instrText>
                 </w:r>
                 <w:r>
                   <w:rPr>
@@ -1377,7 +1384,7 @@
                   <w:lang w:eastAsia="en-GB"/>
                 </w:rPr>
               </w:pPr>
-              <w:hyperlink w:anchor="_Toc197503976" w:history="1">
+              <w:hyperlink w:anchor="_Toc197506442" w:history="1">
                 <w:r>
                   <w:rPr>
                     <w:rStyle w:val="Hyperlink"/>
@@ -1404,7 +1411,7 @@
                     <w:noProof/>
                     <w:webHidden/>
                   </w:rPr>
-                  <w:instrText xml:space="preserve"> PAGEREF _Toc197503976 \h </w:instrText>
+                  <w:instrText xml:space="preserve"> PAGEREF _Toc197506442 \h </w:instrText>
                 </w:r>
                 <w:r>
                   <w:rPr>
@@ -1447,7 +1454,7 @@
                   <w:lang w:eastAsia="en-GB"/>
                 </w:rPr>
               </w:pPr>
-              <w:hyperlink w:anchor="_Toc197503977" w:history="1">
+              <w:hyperlink w:anchor="_Toc197506443" w:history="1">
                 <w:r>
                   <w:rPr>
                     <w:rStyle w:val="Hyperlink"/>
@@ -1474,7 +1481,7 @@
                     <w:noProof/>
                     <w:webHidden/>
                   </w:rPr>
-                  <w:instrText xml:space="preserve"> PAGEREF _Toc197503977 \h </w:instrText>
+                  <w:instrText xml:space="preserve"> PAGEREF _Toc197506443 \h </w:instrText>
                 </w:r>
                 <w:r>
                   <w:rPr>
@@ -1517,7 +1524,7 @@
                   <w:lang w:eastAsia="en-GB"/>
                 </w:rPr>
               </w:pPr>
-              <w:hyperlink w:anchor="_Toc197503978" w:history="1">
+              <w:hyperlink w:anchor="_Toc197506444" w:history="1">
                 <w:r>
                   <w:rPr>
                     <w:rStyle w:val="Hyperlink"/>
@@ -1544,7 +1551,7 @@
                     <w:noProof/>
                     <w:webHidden/>
                   </w:rPr>
-                  <w:instrText xml:space="preserve"> PAGEREF _Toc197503978 \h </w:instrText>
+                  <w:instrText xml:space="preserve"> PAGEREF _Toc197506444 \h </w:instrText>
                 </w:r>
                 <w:r>
                   <w:rPr>
@@ -1587,7 +1594,7 @@
                   <w:lang w:eastAsia="en-GB"/>
                 </w:rPr>
               </w:pPr>
-              <w:hyperlink w:anchor="_Toc197503979" w:history="1">
+              <w:hyperlink w:anchor="_Toc197506445" w:history="1">
                 <w:r>
                   <w:rPr>
                     <w:rStyle w:val="Hyperlink"/>
@@ -1614,7 +1621,7 @@
                     <w:noProof/>
                     <w:webHidden/>
                   </w:rPr>
-                  <w:instrText xml:space="preserve"> PAGEREF _Toc197503979 \h </w:instrText>
+                  <w:instrText xml:space="preserve"> PAGEREF _Toc197506445 \h </w:instrText>
                 </w:r>
                 <w:r>
                   <w:rPr>
@@ -1657,7 +1664,7 @@
                   <w:lang w:eastAsia="en-GB"/>
                 </w:rPr>
               </w:pPr>
-              <w:hyperlink w:anchor="_Toc197503980" w:history="1">
+              <w:hyperlink w:anchor="_Toc197506446" w:history="1">
                 <w:r>
                   <w:rPr>
                     <w:rStyle w:val="Hyperlink"/>
@@ -1684,7 +1691,7 @@
                     <w:noProof/>
                     <w:webHidden/>
                   </w:rPr>
-                  <w:instrText xml:space="preserve"> PAGEREF _Toc197503980 \h </w:instrText>
+                  <w:instrText xml:space="preserve"> PAGEREF _Toc197506446 \h </w:instrText>
                 </w:r>
                 <w:r>
                   <w:rPr>
@@ -1727,7 +1734,7 @@
                   <w:lang w:eastAsia="en-GB"/>
                 </w:rPr>
               </w:pPr>
-              <w:hyperlink w:anchor="_Toc197503981" w:history="1">
+              <w:hyperlink w:anchor="_Toc197506447" w:history="1">
                 <w:r>
                   <w:rPr>
                     <w:rStyle w:val="Hyperlink"/>
@@ -1754,7 +1761,7 @@
                     <w:noProof/>
                     <w:webHidden/>
                   </w:rPr>
-                  <w:instrText xml:space="preserve"> PAGEREF _Toc197503981 \h </w:instrText>
+                  <w:instrText xml:space="preserve"> PAGEREF _Toc197506447 \h </w:instrText>
                 </w:r>
                 <w:r>
                   <w:rPr>
@@ -1797,7 +1804,7 @@
                   <w:lang w:eastAsia="en-GB"/>
                 </w:rPr>
               </w:pPr>
-              <w:hyperlink w:anchor="_Toc197503982" w:history="1">
+              <w:hyperlink w:anchor="_Toc197506448" w:history="1">
                 <w:r>
                   <w:rPr>
                     <w:rStyle w:val="Hyperlink"/>
@@ -1824,7 +1831,7 @@
                     <w:noProof/>
                     <w:webHidden/>
                   </w:rPr>
-                  <w:instrText xml:space="preserve"> PAGEREF _Toc197503982 \h </w:instrText>
+                  <w:instrText xml:space="preserve"> PAGEREF _Toc197506448 \h </w:instrText>
                 </w:r>
                 <w:r>
                   <w:rPr>
@@ -1867,7 +1874,7 @@
                   <w:lang w:eastAsia="en-GB"/>
                 </w:rPr>
               </w:pPr>
-              <w:hyperlink w:anchor="_Toc197503983" w:history="1">
+              <w:hyperlink w:anchor="_Toc197506449" w:history="1">
                 <w:r>
                   <w:rPr>
                     <w:rStyle w:val="Hyperlink"/>
@@ -1894,7 +1901,7 @@
                     <w:noProof/>
                     <w:webHidden/>
                   </w:rPr>
-                  <w:instrText xml:space="preserve"> PAGEREF _Toc197503983 \h </w:instrText>
+                  <w:instrText xml:space="preserve"> PAGEREF _Toc197506449 \h </w:instrText>
                 </w:r>
                 <w:r>
                   <w:rPr>
@@ -1937,7 +1944,7 @@
                   <w:lang w:eastAsia="en-GB"/>
                 </w:rPr>
               </w:pPr>
-              <w:hyperlink w:anchor="_Toc197503984" w:history="1">
+              <w:hyperlink w:anchor="_Toc197506450" w:history="1">
                 <w:r>
                   <w:rPr>
                     <w:rStyle w:val="Hyperlink"/>
@@ -1964,7 +1971,7 @@
                     <w:noProof/>
                     <w:webHidden/>
                   </w:rPr>
-                  <w:instrText xml:space="preserve"> PAGEREF _Toc197503984 \h </w:instrText>
+                  <w:instrText xml:space="preserve"> PAGEREF _Toc197506450 \h </w:instrText>
                 </w:r>
                 <w:r>
                   <w:rPr>
@@ -2007,7 +2014,7 @@
                   <w:lang w:eastAsia="en-GB"/>
                 </w:rPr>
               </w:pPr>
-              <w:hyperlink w:anchor="_Toc197503985" w:history="1">
+              <w:hyperlink w:anchor="_Toc197506451" w:history="1">
                 <w:r>
                   <w:rPr>
                     <w:rStyle w:val="Hyperlink"/>
@@ -2034,7 +2041,7 @@
                     <w:noProof/>
                     <w:webHidden/>
                   </w:rPr>
-                  <w:instrText xml:space="preserve"> PAGEREF _Toc197503985 \h </w:instrText>
+                  <w:instrText xml:space="preserve"> PAGEREF _Toc197506451 \h </w:instrText>
                 </w:r>
                 <w:r>
                   <w:rPr>
@@ -2077,7 +2084,7 @@
                   <w:lang w:eastAsia="en-GB"/>
                 </w:rPr>
               </w:pPr>
-              <w:hyperlink w:anchor="_Toc197503986" w:history="1">
+              <w:hyperlink w:anchor="_Toc197506452" w:history="1">
                 <w:r>
                   <w:rPr>
                     <w:rStyle w:val="Hyperlink"/>
@@ -2104,7 +2111,7 @@
                     <w:noProof/>
                     <w:webHidden/>
                   </w:rPr>
-                  <w:instrText xml:space="preserve"> PAGEREF _Toc197503986 \h </w:instrText>
+                  <w:instrText xml:space="preserve"> PAGEREF _Toc197506452 \h </w:instrText>
                 </w:r>
                 <w:r>
                   <w:rPr>
@@ -2147,7 +2154,7 @@
                   <w:lang w:eastAsia="en-GB"/>
                 </w:rPr>
               </w:pPr>
-              <w:hyperlink w:anchor="_Toc197503987" w:history="1">
+              <w:hyperlink w:anchor="_Toc197506453" w:history="1">
                 <w:r>
                   <w:rPr>
                     <w:rStyle w:val="Hyperlink"/>
@@ -2174,7 +2181,7 @@
                     <w:noProof/>
                     <w:webHidden/>
                   </w:rPr>
-                  <w:instrText xml:space="preserve"> PAGEREF _Toc197503987 \h </w:instrText>
+                  <w:instrText xml:space="preserve"> PAGEREF _Toc197506453 \h </w:instrText>
                 </w:r>
                 <w:r>
                   <w:rPr>
@@ -2194,7 +2201,7 @@
                     <w:noProof/>
                     <w:webHidden/>
                   </w:rPr>
-                  <w:t>7</w:t>
+                  <w:t>8</w:t>
                 </w:r>
                 <w:r>
                   <w:rPr>
@@ -2217,7 +2224,7 @@
                   <w:lang w:eastAsia="en-GB"/>
                 </w:rPr>
               </w:pPr>
-              <w:hyperlink w:anchor="_Toc197503988" w:history="1">
+              <w:hyperlink w:anchor="_Toc197506454" w:history="1">
                 <w:r>
                   <w:rPr>
                     <w:rStyle w:val="Hyperlink"/>
@@ -2244,7 +2251,7 @@
                     <w:noProof/>
                     <w:webHidden/>
                   </w:rPr>
-                  <w:instrText xml:space="preserve"> PAGEREF _Toc197503988 \h </w:instrText>
+                  <w:instrText xml:space="preserve"> PAGEREF _Toc197506454 \h </w:instrText>
                 </w:r>
                 <w:r>
                   <w:rPr>
@@ -2264,7 +2271,7 @@
                     <w:noProof/>
                     <w:webHidden/>
                   </w:rPr>
-                  <w:t>8</w:t>
+                  <w:t>10</w:t>
                 </w:r>
                 <w:r>
                   <w:rPr>
@@ -2287,7 +2294,7 @@
                   <w:lang w:eastAsia="en-GB"/>
                 </w:rPr>
               </w:pPr>
-              <w:hyperlink w:anchor="_Toc197503989" w:history="1">
+              <w:hyperlink w:anchor="_Toc197506455" w:history="1">
                 <w:r>
                   <w:rPr>
                     <w:rStyle w:val="Hyperlink"/>
@@ -2314,7 +2321,7 @@
                     <w:noProof/>
                     <w:webHidden/>
                   </w:rPr>
-                  <w:instrText xml:space="preserve"> PAGEREF _Toc197503989 \h </w:instrText>
+                  <w:instrText xml:space="preserve"> PAGEREF _Toc197506455 \h </w:instrText>
                 </w:r>
                 <w:r>
                   <w:rPr>
@@ -2334,7 +2341,7 @@
                     <w:noProof/>
                     <w:webHidden/>
                   </w:rPr>
-                  <w:t>9</w:t>
+                  <w:t>14</w:t>
                 </w:r>
                 <w:r>
                   <w:rPr>
@@ -2357,7 +2364,7 @@
                   <w:lang w:eastAsia="en-GB"/>
                 </w:rPr>
               </w:pPr>
-              <w:hyperlink w:anchor="_Toc197503990" w:history="1">
+              <w:hyperlink w:anchor="_Toc197506456" w:history="1">
                 <w:r>
                   <w:rPr>
                     <w:rStyle w:val="Hyperlink"/>
@@ -2384,7 +2391,7 @@
                     <w:noProof/>
                     <w:webHidden/>
                   </w:rPr>
-                  <w:instrText xml:space="preserve"> PAGEREF _Toc197503990 \h </w:instrText>
+                  <w:instrText xml:space="preserve"> PAGEREF _Toc197506456 \h </w:instrText>
                 </w:r>
                 <w:r>
                   <w:rPr>
@@ -2404,7 +2411,7 @@
                     <w:noProof/>
                     <w:webHidden/>
                   </w:rPr>
-                  <w:t>10</w:t>
+                  <w:t>16</w:t>
                 </w:r>
                 <w:r>
                   <w:rPr>
@@ -2427,7 +2434,7 @@
                   <w:lang w:eastAsia="en-GB"/>
                 </w:rPr>
               </w:pPr>
-              <w:hyperlink w:anchor="_Toc197503991" w:history="1">
+              <w:hyperlink w:anchor="_Toc197506457" w:history="1">
                 <w:r>
                   <w:rPr>
                     <w:rStyle w:val="Hyperlink"/>
@@ -2454,7 +2461,7 @@
                     <w:noProof/>
                     <w:webHidden/>
                   </w:rPr>
-                  <w:instrText xml:space="preserve"> PAGEREF _Toc197503991 \h </w:instrText>
+                  <w:instrText xml:space="preserve"> PAGEREF _Toc197506457 \h </w:instrText>
                 </w:r>
                 <w:r>
                   <w:rPr>
@@ -2474,7 +2481,7 @@
                     <w:noProof/>
                     <w:webHidden/>
                   </w:rPr>
-                  <w:t>10</w:t>
+                  <w:t>17</w:t>
                 </w:r>
                 <w:r>
                   <w:rPr>
@@ -2497,7 +2504,7 @@
                   <w:lang w:eastAsia="en-GB"/>
                 </w:rPr>
               </w:pPr>
-              <w:hyperlink w:anchor="_Toc197503992" w:history="1">
+              <w:hyperlink w:anchor="_Toc197506458" w:history="1">
                 <w:r>
                   <w:rPr>
                     <w:rStyle w:val="Hyperlink"/>
@@ -2524,7 +2531,7 @@
                     <w:noProof/>
                     <w:webHidden/>
                   </w:rPr>
-                  <w:instrText xml:space="preserve"> PAGEREF _Toc197503992 \h </w:instrText>
+                  <w:instrText xml:space="preserve"> PAGEREF _Toc197506458 \h </w:instrText>
                 </w:r>
                 <w:r>
                   <w:rPr>
@@ -2544,7 +2551,7 @@
                     <w:noProof/>
                     <w:webHidden/>
                   </w:rPr>
-                  <w:t>11</w:t>
+                  <w:t>19</w:t>
                 </w:r>
                 <w:r>
                   <w:rPr>
@@ -2567,7 +2574,7 @@
                   <w:lang w:eastAsia="en-GB"/>
                 </w:rPr>
               </w:pPr>
-              <w:hyperlink w:anchor="_Toc197503993" w:history="1">
+              <w:hyperlink w:anchor="_Toc197506459" w:history="1">
                 <w:r>
                   <w:rPr>
                     <w:rStyle w:val="Hyperlink"/>
@@ -2594,7 +2601,7 @@
                     <w:noProof/>
                     <w:webHidden/>
                   </w:rPr>
-                  <w:instrText xml:space="preserve"> PAGEREF _Toc197503993 \h </w:instrText>
+                  <w:instrText xml:space="preserve"> PAGEREF _Toc197506459 \h </w:instrText>
                 </w:r>
                 <w:r>
                   <w:rPr>
@@ -2614,7 +2621,7 @@
                     <w:noProof/>
                     <w:webHidden/>
                   </w:rPr>
-                  <w:t>12</w:t>
+                  <w:t>21</w:t>
                 </w:r>
                 <w:r>
                   <w:rPr>
@@ -2637,7 +2644,7 @@
                   <w:lang w:eastAsia="en-GB"/>
                 </w:rPr>
               </w:pPr>
-              <w:hyperlink w:anchor="_Toc197503994" w:history="1">
+              <w:hyperlink w:anchor="_Toc197506460" w:history="1">
                 <w:r>
                   <w:rPr>
                     <w:rStyle w:val="Hyperlink"/>
@@ -2664,7 +2671,7 @@
                     <w:noProof/>
                     <w:webHidden/>
                   </w:rPr>
-                  <w:instrText xml:space="preserve"> PAGEREF _Toc197503994 \h </w:instrText>
+                  <w:instrText xml:space="preserve"> PAGEREF _Toc197506460 \h </w:instrText>
                 </w:r>
                 <w:r>
                   <w:rPr>
@@ -2684,7 +2691,7 @@
                     <w:noProof/>
                     <w:webHidden/>
                   </w:rPr>
-                  <w:t>14</w:t>
+                  <w:t>25</w:t>
                 </w:r>
                 <w:r>
                   <w:rPr>
@@ -2707,7 +2714,7 @@
                   <w:lang w:eastAsia="en-GB"/>
                 </w:rPr>
               </w:pPr>
-              <w:hyperlink w:anchor="_Toc197503995" w:history="1">
+              <w:hyperlink w:anchor="_Toc197506461" w:history="1">
                 <w:r>
                   <w:rPr>
                     <w:rStyle w:val="Hyperlink"/>
@@ -2734,7 +2741,7 @@
                     <w:noProof/>
                     <w:webHidden/>
                   </w:rPr>
-                  <w:instrText xml:space="preserve"> PAGEREF _Toc197503995 \h </w:instrText>
+                  <w:instrText xml:space="preserve"> PAGEREF _Toc197506461 \h </w:instrText>
                 </w:r>
                 <w:r>
                   <w:rPr>
@@ -2754,7 +2761,7 @@
                     <w:noProof/>
                     <w:webHidden/>
                   </w:rPr>
-                  <w:t>15</w:t>
+                  <w:t>26</w:t>
                 </w:r>
                 <w:r>
                   <w:rPr>
@@ -2777,7 +2784,7 @@
                   <w:lang w:eastAsia="en-GB"/>
                 </w:rPr>
               </w:pPr>
-              <w:hyperlink w:anchor="_Toc197503996" w:history="1">
+              <w:hyperlink w:anchor="_Toc197506462" w:history="1">
                 <w:r>
                   <w:rPr>
                     <w:rStyle w:val="Hyperlink"/>
@@ -2804,7 +2811,7 @@
                     <w:noProof/>
                     <w:webHidden/>
                   </w:rPr>
-                  <w:instrText xml:space="preserve"> PAGEREF _Toc197503996 \h </w:instrText>
+                  <w:instrText xml:space="preserve"> PAGEREF _Toc197506462 \h </w:instrText>
                 </w:r>
                 <w:r>
                   <w:rPr>
@@ -2824,7 +2831,7 @@
                     <w:noProof/>
                     <w:webHidden/>
                   </w:rPr>
-                  <w:t>16</w:t>
+                  <w:t>27</w:t>
                 </w:r>
                 <w:r>
                   <w:rPr>
@@ -2847,7 +2854,7 @@
                   <w:lang w:eastAsia="en-GB"/>
                 </w:rPr>
               </w:pPr>
-              <w:hyperlink w:anchor="_Toc197503997" w:history="1">
+              <w:hyperlink w:anchor="_Toc197506463" w:history="1">
                 <w:r>
                   <w:rPr>
                     <w:rStyle w:val="Hyperlink"/>
@@ -2874,7 +2881,7 @@
                     <w:noProof/>
                     <w:webHidden/>
                   </w:rPr>
-                  <w:instrText xml:space="preserve"> PAGEREF _Toc197503997 \h </w:instrText>
+                  <w:instrText xml:space="preserve"> PAGEREF _Toc197506463 \h </w:instrText>
                 </w:r>
                 <w:r>
                   <w:rPr>
@@ -2894,7 +2901,7 @@
                     <w:noProof/>
                     <w:webHidden/>
                   </w:rPr>
-                  <w:t>16</w:t>
+                  <w:t>27</w:t>
                 </w:r>
                 <w:r>
                   <w:rPr>
@@ -2917,7 +2924,7 @@
                   <w:lang w:eastAsia="en-GB"/>
                 </w:rPr>
               </w:pPr>
-              <w:hyperlink w:anchor="_Toc197503998" w:history="1">
+              <w:hyperlink w:anchor="_Toc197506464" w:history="1">
                 <w:r>
                   <w:rPr>
                     <w:rStyle w:val="Hyperlink"/>
@@ -2944,7 +2951,7 @@
                     <w:noProof/>
                     <w:webHidden/>
                   </w:rPr>
-                  <w:instrText xml:space="preserve"> PAGEREF _Toc197503998 \h </w:instrText>
+                  <w:instrText xml:space="preserve"> PAGEREF _Toc197506464 \h </w:instrText>
                 </w:r>
                 <w:r>
                   <w:rPr>
@@ -2964,7 +2971,7 @@
                     <w:noProof/>
                     <w:webHidden/>
                   </w:rPr>
-                  <w:t>16</w:t>
+                  <w:t>27</w:t>
                 </w:r>
                 <w:r>
                   <w:rPr>
@@ -2987,7 +2994,7 @@
                   <w:lang w:eastAsia="en-GB"/>
                 </w:rPr>
               </w:pPr>
-              <w:hyperlink w:anchor="_Toc197503999" w:history="1">
+              <w:hyperlink w:anchor="_Toc197506465" w:history="1">
                 <w:r>
                   <w:rPr>
                     <w:rStyle w:val="Hyperlink"/>
@@ -3014,7 +3021,7 @@
                     <w:noProof/>
                     <w:webHidden/>
                   </w:rPr>
-                  <w:instrText xml:space="preserve"> PAGEREF _Toc197503999 \h </w:instrText>
+                  <w:instrText xml:space="preserve"> PAGEREF _Toc197506465 \h </w:instrText>
                 </w:r>
                 <w:r>
                   <w:rPr>
@@ -3034,7 +3041,7 @@
                     <w:noProof/>
                     <w:webHidden/>
                   </w:rPr>
-                  <w:t>16</w:t>
+                  <w:t>27</w:t>
                 </w:r>
                 <w:r>
                   <w:rPr>
@@ -3057,7 +3064,7 @@
                   <w:lang w:eastAsia="en-GB"/>
                 </w:rPr>
               </w:pPr>
-              <w:hyperlink w:anchor="_Toc197504000" w:history="1">
+              <w:hyperlink w:anchor="_Toc197506466" w:history="1">
                 <w:r>
                   <w:rPr>
                     <w:rStyle w:val="Hyperlink"/>
@@ -3084,7 +3091,7 @@
                     <w:noProof/>
                     <w:webHidden/>
                   </w:rPr>
-                  <w:instrText xml:space="preserve"> PAGEREF _Toc197504000 \h </w:instrText>
+                  <w:instrText xml:space="preserve"> PAGEREF _Toc197506466 \h </w:instrText>
                 </w:r>
                 <w:r>
                   <w:rPr>
@@ -3104,7 +3111,7 @@
                     <w:noProof/>
                     <w:webHidden/>
                   </w:rPr>
-                  <w:t>17</w:t>
+                  <w:t>28</w:t>
                 </w:r>
                 <w:r>
                   <w:rPr>
@@ -3127,7 +3134,7 @@
                   <w:lang w:eastAsia="en-GB"/>
                 </w:rPr>
               </w:pPr>
-              <w:hyperlink w:anchor="_Toc197504001" w:history="1">
+              <w:hyperlink w:anchor="_Toc197506467" w:history="1">
                 <w:r>
                   <w:rPr>
                     <w:rStyle w:val="Hyperlink"/>
@@ -3154,7 +3161,7 @@
                     <w:noProof/>
                     <w:webHidden/>
                   </w:rPr>
-                  <w:instrText xml:space="preserve"> PAGEREF _Toc197504001 \h </w:instrText>
+                  <w:instrText xml:space="preserve"> PAGEREF _Toc197506467 \h </w:instrText>
                 </w:r>
                 <w:r>
                   <w:rPr>
@@ -3174,7 +3181,7 @@
                     <w:noProof/>
                     <w:webHidden/>
                   </w:rPr>
-                  <w:t>17</w:t>
+                  <w:t>28</w:t>
                 </w:r>
                 <w:r>
                   <w:rPr>
@@ -3197,7 +3204,7 @@
                   <w:lang w:eastAsia="en-GB"/>
                 </w:rPr>
               </w:pPr>
-              <w:hyperlink w:anchor="_Toc197504002" w:history="1">
+              <w:hyperlink w:anchor="_Toc197506468" w:history="1">
                 <w:r>
                   <w:rPr>
                     <w:rStyle w:val="Hyperlink"/>
@@ -3224,7 +3231,7 @@
                     <w:noProof/>
                     <w:webHidden/>
                   </w:rPr>
-                  <w:instrText xml:space="preserve"> PAGEREF _Toc197504002 \h </w:instrText>
+                  <w:instrText xml:space="preserve"> PAGEREF _Toc197506468 \h </w:instrText>
                 </w:r>
                 <w:r>
                   <w:rPr>
@@ -3244,7 +3251,7 @@
                     <w:noProof/>
                     <w:webHidden/>
                   </w:rPr>
-                  <w:t>17</w:t>
+                  <w:t>28</w:t>
                 </w:r>
                 <w:r>
                   <w:rPr>
@@ -3267,7 +3274,7 @@
                   <w:lang w:eastAsia="en-GB"/>
                 </w:rPr>
               </w:pPr>
-              <w:hyperlink w:anchor="_Toc197504003" w:history="1">
+              <w:hyperlink w:anchor="_Toc197506469" w:history="1">
                 <w:r>
                   <w:rPr>
                     <w:rStyle w:val="Hyperlink"/>
@@ -3294,7 +3301,7 @@
                     <w:noProof/>
                     <w:webHidden/>
                   </w:rPr>
-                  <w:instrText xml:space="preserve"> PAGEREF _Toc197504003 \h </w:instrText>
+                  <w:instrText xml:space="preserve"> PAGEREF _Toc197506469 \h </w:instrText>
                 </w:r>
                 <w:r>
                   <w:rPr>
@@ -3314,7 +3321,7 @@
                     <w:noProof/>
                     <w:webHidden/>
                   </w:rPr>
-                  <w:t>17</w:t>
+                  <w:t>28</w:t>
                 </w:r>
                 <w:r>
                   <w:rPr>
@@ -3337,7 +3344,7 @@
                   <w:lang w:eastAsia="en-GB"/>
                 </w:rPr>
               </w:pPr>
-              <w:hyperlink w:anchor="_Toc197504004" w:history="1">
+              <w:hyperlink w:anchor="_Toc197506470" w:history="1">
                 <w:r>
                   <w:rPr>
                     <w:rStyle w:val="Hyperlink"/>
@@ -3364,7 +3371,7 @@
                     <w:noProof/>
                     <w:webHidden/>
                   </w:rPr>
-                  <w:instrText xml:space="preserve"> PAGEREF _Toc197504004 \h </w:instrText>
+                  <w:instrText xml:space="preserve"> PAGEREF _Toc197506470 \h </w:instrText>
                 </w:r>
                 <w:r>
                   <w:rPr>
@@ -3384,7 +3391,7 @@
                     <w:noProof/>
                     <w:webHidden/>
                   </w:rPr>
-                  <w:t>18</w:t>
+                  <w:t>29</w:t>
                 </w:r>
                 <w:r>
                   <w:rPr>
@@ -3407,7 +3414,7 @@
                   <w:lang w:eastAsia="en-GB"/>
                 </w:rPr>
               </w:pPr>
-              <w:hyperlink w:anchor="_Toc197504005" w:history="1">
+              <w:hyperlink w:anchor="_Toc197506471" w:history="1">
                 <w:r>
                   <w:rPr>
                     <w:rStyle w:val="Hyperlink"/>
@@ -3434,7 +3441,7 @@
                     <w:noProof/>
                     <w:webHidden/>
                   </w:rPr>
-                  <w:instrText xml:space="preserve"> PAGEREF _Toc197504005 \h </w:instrText>
+                  <w:instrText xml:space="preserve"> PAGEREF _Toc197506471 \h </w:instrText>
                 </w:r>
                 <w:r>
                   <w:rPr>
@@ -3454,7 +3461,7 @@
                     <w:noProof/>
                     <w:webHidden/>
                   </w:rPr>
-                  <w:t>18</w:t>
+                  <w:t>29</w:t>
                 </w:r>
                 <w:r>
                   <w:rPr>
@@ -3477,7 +3484,7 @@
                   <w:lang w:eastAsia="en-GB"/>
                 </w:rPr>
               </w:pPr>
-              <w:hyperlink w:anchor="_Toc197504006" w:history="1">
+              <w:hyperlink w:anchor="_Toc197506472" w:history="1">
                 <w:r>
                   <w:rPr>
                     <w:rStyle w:val="Hyperlink"/>
@@ -3504,7 +3511,7 @@
                     <w:noProof/>
                     <w:webHidden/>
                   </w:rPr>
-                  <w:instrText xml:space="preserve"> PAGEREF _Toc197504006 \h </w:instrText>
+                  <w:instrText xml:space="preserve"> PAGEREF _Toc197506472 \h </w:instrText>
                 </w:r>
                 <w:r>
                   <w:rPr>
@@ -3524,7 +3531,7 @@
                     <w:noProof/>
                     <w:webHidden/>
                   </w:rPr>
-                  <w:t>18</w:t>
+                  <w:t>29</w:t>
                 </w:r>
                 <w:r>
                   <w:rPr>
@@ -3547,7 +3554,7 @@
                   <w:lang w:eastAsia="en-GB"/>
                 </w:rPr>
               </w:pPr>
-              <w:hyperlink w:anchor="_Toc197504007" w:history="1">
+              <w:hyperlink w:anchor="_Toc197506473" w:history="1">
                 <w:r>
                   <w:rPr>
                     <w:rStyle w:val="Hyperlink"/>
@@ -3574,7 +3581,7 @@
                     <w:noProof/>
                     <w:webHidden/>
                   </w:rPr>
-                  <w:instrText xml:space="preserve"> PAGEREF _Toc197504007 \h </w:instrText>
+                  <w:instrText xml:space="preserve"> PAGEREF _Toc197506473 \h </w:instrText>
                 </w:r>
                 <w:r>
                   <w:rPr>
@@ -3594,7 +3601,7 @@
                     <w:noProof/>
                     <w:webHidden/>
                   </w:rPr>
-                  <w:t>19</w:t>
+                  <w:t>30</w:t>
                 </w:r>
                 <w:r>
                   <w:rPr>
@@ -3617,7 +3624,7 @@
                   <w:lang w:eastAsia="en-GB"/>
                 </w:rPr>
               </w:pPr>
-              <w:hyperlink w:anchor="_Toc197504008" w:history="1">
+              <w:hyperlink w:anchor="_Toc197506474" w:history="1">
                 <w:r>
                   <w:rPr>
                     <w:rStyle w:val="Hyperlink"/>
@@ -3644,7 +3651,7 @@
                     <w:noProof/>
                     <w:webHidden/>
                   </w:rPr>
-                  <w:instrText xml:space="preserve"> PAGEREF _Toc197504008 \h </w:instrText>
+                  <w:instrText xml:space="preserve"> PAGEREF _Toc197506474 \h </w:instrText>
                 </w:r>
                 <w:r>
                   <w:rPr>
@@ -3664,7 +3671,7 @@
                     <w:noProof/>
                     <w:webHidden/>
                   </w:rPr>
-                  <w:t>19</w:t>
+                  <w:t>30</w:t>
                 </w:r>
                 <w:r>
                   <w:rPr>
@@ -3687,7 +3694,7 @@
                   <w:lang w:eastAsia="en-GB"/>
                 </w:rPr>
               </w:pPr>
-              <w:hyperlink w:anchor="_Toc197504009" w:history="1">
+              <w:hyperlink w:anchor="_Toc197506475" w:history="1">
                 <w:r>
                   <w:rPr>
                     <w:rStyle w:val="Hyperlink"/>
@@ -3714,7 +3721,7 @@
                     <w:noProof/>
                     <w:webHidden/>
                   </w:rPr>
-                  <w:instrText xml:space="preserve"> PAGEREF _Toc197504009 \h </w:instrText>
+                  <w:instrText xml:space="preserve"> PAGEREF _Toc197506475 \h </w:instrText>
                 </w:r>
                 <w:r>
                   <w:rPr>
@@ -3734,7 +3741,7 @@
                     <w:noProof/>
                     <w:webHidden/>
                   </w:rPr>
-                  <w:t>19</w:t>
+                  <w:t>30</w:t>
                 </w:r>
                 <w:r>
                   <w:rPr>
@@ -3757,7 +3764,7 @@
                   <w:lang w:eastAsia="en-GB"/>
                 </w:rPr>
               </w:pPr>
-              <w:hyperlink w:anchor="_Toc197504010" w:history="1">
+              <w:hyperlink w:anchor="_Toc197506476" w:history="1">
                 <w:r>
                   <w:rPr>
                     <w:rStyle w:val="Hyperlink"/>
@@ -3784,7 +3791,7 @@
                     <w:noProof/>
                     <w:webHidden/>
                   </w:rPr>
-                  <w:instrText xml:space="preserve"> PAGEREF _Toc197504010 \h </w:instrText>
+                  <w:instrText xml:space="preserve"> PAGEREF _Toc197506476 \h </w:instrText>
                 </w:r>
                 <w:r>
                   <w:rPr>
@@ -3804,7 +3811,7 @@
                     <w:noProof/>
                     <w:webHidden/>
                   </w:rPr>
-                  <w:t>19</w:t>
+                  <w:t>30</w:t>
                 </w:r>
                 <w:r>
                   <w:rPr>
@@ -3852,7 +3859,7 @@
           <w:szCs w:val="24"/>
         </w:rPr>
       </w:pPr>
-      <w:bookmarkStart w:id="0" w:name="_Toc197503960"/>
+      <w:bookmarkStart w:id="0" w:name="_Toc197506426"/>
       <w:r>
         <w:t>How To Aid Future Development</w:t>
       </w:r>
@@ -3862,7 +3869,7 @@
       <w:pPr>
         <w:pStyle w:val="Heading2"/>
       </w:pPr>
-      <w:bookmarkStart w:id="1" w:name="_Toc197503961"/>
+      <w:bookmarkStart w:id="1" w:name="_Toc197506427"/>
       <w:r>
         <w:t>Gathering Feedback</w:t>
       </w:r>
@@ -3877,7 +3884,7 @@
       <w:pPr>
         <w:pStyle w:val="Heading2"/>
       </w:pPr>
-      <w:bookmarkStart w:id="2" w:name="_Toc197503962"/>
+      <w:bookmarkStart w:id="2" w:name="_Toc197506428"/>
       <w:r>
         <w:t>How to Gather Feedback</w:t>
       </w:r>
@@ -3912,7 +3919,7 @@
       <w:pPr>
         <w:pStyle w:val="Heading1"/>
       </w:pPr>
-      <w:bookmarkStart w:id="3" w:name="_Toc197503963"/>
+      <w:bookmarkStart w:id="3" w:name="_Toc197506429"/>
       <w:r>
         <w:lastRenderedPageBreak/>
         <w:t>Making The Form</w:t>
@@ -3923,7 +3930,7 @@
       <w:pPr>
         <w:pStyle w:val="Heading2"/>
       </w:pPr>
-      <w:bookmarkStart w:id="4" w:name="_Toc197503964"/>
+      <w:bookmarkStart w:id="4" w:name="_Toc197506430"/>
       <w:r>
         <w:t>The Design</w:t>
       </w:r>
@@ -3938,7 +3945,7 @@
       <w:pPr>
         <w:pStyle w:val="Heading2"/>
       </w:pPr>
-      <w:bookmarkStart w:id="5" w:name="_Toc197503965"/>
+      <w:bookmarkStart w:id="5" w:name="_Toc197506431"/>
       <w:r>
         <w:t>Technical Participants</w:t>
       </w:r>
@@ -3953,7 +3960,7 @@
       <w:pPr>
         <w:pStyle w:val="Heading2"/>
       </w:pPr>
-      <w:bookmarkStart w:id="6" w:name="_Toc197503966"/>
+      <w:bookmarkStart w:id="6" w:name="_Toc197506432"/>
       <w:r>
         <w:t>Non-Technical Participants</w:t>
       </w:r>
@@ -3968,7 +3975,7 @@
       <w:pPr>
         <w:pStyle w:val="Heading2"/>
       </w:pPr>
-      <w:bookmarkStart w:id="7" w:name="_Toc197503967"/>
+      <w:bookmarkStart w:id="7" w:name="_Toc197506433"/>
       <w:r>
         <w:t>How To Write a Good Questionnaire</w:t>
       </w:r>
@@ -3983,7 +3990,7 @@
       <w:pPr>
         <w:pStyle w:val="Heading3"/>
       </w:pPr>
-      <w:bookmarkStart w:id="8" w:name="_Toc197503968"/>
+      <w:bookmarkStart w:id="8" w:name="_Toc197506434"/>
       <w:r>
         <w:t>Relevance</w:t>
       </w:r>
@@ -3998,7 +4005,7 @@
       <w:pPr>
         <w:pStyle w:val="Heading3"/>
       </w:pPr>
-      <w:bookmarkStart w:id="9" w:name="_Toc197503969"/>
+      <w:bookmarkStart w:id="9" w:name="_Toc197506435"/>
       <w:r>
         <w:t>Conciseness</w:t>
       </w:r>
@@ -4013,7 +4020,7 @@
       <w:pPr>
         <w:pStyle w:val="Heading3"/>
       </w:pPr>
-      <w:bookmarkStart w:id="10" w:name="_Toc197503970"/>
+      <w:bookmarkStart w:id="10" w:name="_Toc197506436"/>
       <w:r>
         <w:t>Clarity</w:t>
       </w:r>
@@ -4028,7 +4035,7 @@
       <w:pPr>
         <w:pStyle w:val="Heading3"/>
       </w:pPr>
-      <w:bookmarkStart w:id="11" w:name="_Toc197503971"/>
+      <w:bookmarkStart w:id="11" w:name="_Toc197506437"/>
       <w:r>
         <w:lastRenderedPageBreak/>
         <w:t>Logical Sequencing</w:t>
@@ -4044,7 +4051,7 @@
       <w:pPr>
         <w:pStyle w:val="Heading3"/>
       </w:pPr>
-      <w:bookmarkStart w:id="12" w:name="_Toc197503972"/>
+      <w:bookmarkStart w:id="12" w:name="_Toc197506438"/>
       <w:r>
         <w:t>Sensitivity</w:t>
       </w:r>
@@ -4059,7 +4066,7 @@
       <w:pPr>
         <w:pStyle w:val="Heading3"/>
       </w:pPr>
-      <w:bookmarkStart w:id="13" w:name="_Toc197503973"/>
+      <w:bookmarkStart w:id="13" w:name="_Toc197506439"/>
       <w:r>
         <w:t>Neutrality</w:t>
       </w:r>
@@ -4074,7 +4081,7 @@
       <w:pPr>
         <w:pStyle w:val="Heading3"/>
       </w:pPr>
-      <w:bookmarkStart w:id="14" w:name="_Toc197503974"/>
+      <w:bookmarkStart w:id="14" w:name="_Toc197506440"/>
       <w:r>
         <w:t>Pilot Testing</w:t>
       </w:r>
@@ -4089,7 +4096,7 @@
       <w:pPr>
         <w:pStyle w:val="Heading2"/>
       </w:pPr>
-      <w:bookmarkStart w:id="15" w:name="_Toc197503975"/>
+      <w:bookmarkStart w:id="15" w:name="_Toc197506441"/>
       <w:r>
         <w:t>Question Types</w:t>
       </w:r>
@@ -4099,7 +4106,7 @@
       <w:pPr>
         <w:pStyle w:val="Heading3"/>
       </w:pPr>
-      <w:bookmarkStart w:id="16" w:name="_Toc197503976"/>
+      <w:bookmarkStart w:id="16" w:name="_Toc197506442"/>
       <w:r>
         <w:t>Closed Questions</w:t>
       </w:r>
@@ -4114,7 +4121,7 @@
       <w:pPr>
         <w:pStyle w:val="Heading3"/>
       </w:pPr>
-      <w:bookmarkStart w:id="17" w:name="_Toc197503977"/>
+      <w:bookmarkStart w:id="17" w:name="_Toc197506443"/>
       <w:r>
         <w:t>Open Questions</w:t>
       </w:r>
@@ -4129,7 +4136,7 @@
       <w:pPr>
         <w:pStyle w:val="Heading3"/>
       </w:pPr>
-      <w:bookmarkStart w:id="18" w:name="_Toc197503978"/>
+      <w:bookmarkStart w:id="18" w:name="_Toc197506444"/>
       <w:r>
         <w:t>Response Scales</w:t>
       </w:r>
@@ -4153,7 +4160,7 @@
       <w:pPr>
         <w:pStyle w:val="Heading3"/>
       </w:pPr>
-      <w:bookmarkStart w:id="19" w:name="_Toc197503979"/>
+      <w:bookmarkStart w:id="19" w:name="_Toc197506445"/>
       <w:r>
         <w:t>What Questions to Include</w:t>
       </w:r>
@@ -4168,7 +4175,7 @@
       <w:pPr>
         <w:pStyle w:val="Heading3"/>
       </w:pPr>
-      <w:bookmarkStart w:id="20" w:name="_Toc197503980"/>
+      <w:bookmarkStart w:id="20" w:name="_Toc197506446"/>
       <w:r>
         <w:t>Participant Identification</w:t>
       </w:r>
@@ -4176,14 +4183,22 @@
     </w:p>
     <w:p>
       <w:r>
-        <w:t>A name and, if necessary for follow-up, an email address are useful for tracking responses. However, it's vital to consider data protection and anonymity requirements.</w:t>
+        <w:t xml:space="preserve">A name and, if necessary for follow-up, an email address </w:t>
+      </w:r>
+      <w:proofErr w:type="gramStart"/>
+      <w:r>
+        <w:t>are</w:t>
+      </w:r>
+      <w:proofErr w:type="gramEnd"/>
+      <w:r>
+        <w:t xml:space="preserve"> useful for tracking responses. However, it's vital to consider data protection and anonymity requirements.</w:t>
       </w:r>
     </w:p>
     <w:p>
       <w:pPr>
         <w:pStyle w:val="Heading3"/>
       </w:pPr>
-      <w:bookmarkStart w:id="21" w:name="_Toc197503981"/>
+      <w:bookmarkStart w:id="21" w:name="_Toc197506447"/>
       <w:r>
         <w:t>Technical Background</w:t>
       </w:r>
@@ -4198,7 +4213,7 @@
       <w:pPr>
         <w:pStyle w:val="Heading3"/>
       </w:pPr>
-      <w:bookmarkStart w:id="22" w:name="_Toc197503982"/>
+      <w:bookmarkStart w:id="22" w:name="_Toc197506448"/>
       <w:r>
         <w:t>Website Evaluation</w:t>
       </w:r>
@@ -4213,7 +4228,7 @@
       <w:pPr>
         <w:pStyle w:val="Heading3"/>
       </w:pPr>
-      <w:bookmarkStart w:id="23" w:name="_Toc197503983"/>
+      <w:bookmarkStart w:id="23" w:name="_Toc197506449"/>
       <w:r>
         <w:t>Form Evaluation</w:t>
       </w:r>
@@ -4242,7 +4257,7 @@
       <w:pPr>
         <w:pStyle w:val="Heading1"/>
       </w:pPr>
-      <w:bookmarkStart w:id="24" w:name="_Toc197503984"/>
+      <w:bookmarkStart w:id="24" w:name="_Toc197506450"/>
       <w:r>
         <w:lastRenderedPageBreak/>
         <w:t>The Questionnaire</w:t>
@@ -4253,7 +4268,7 @@
       <w:pPr>
         <w:pStyle w:val="Heading2"/>
       </w:pPr>
-      <w:bookmarkStart w:id="25" w:name="_Toc197503985"/>
+      <w:bookmarkStart w:id="25" w:name="_Toc197506451"/>
       <w:r>
         <w:t>The Sections</w:t>
       </w:r>
@@ -4268,7 +4283,7 @@
       <w:pPr>
         <w:pStyle w:val="Heading3"/>
       </w:pPr>
-      <w:bookmarkStart w:id="26" w:name="_Toc197503986"/>
+      <w:bookmarkStart w:id="26" w:name="_Toc197506452"/>
       <w:r>
         <w:t>Section 1 (About You)</w:t>
       </w:r>
@@ -4326,7 +4341,15 @@
         </w:numPr>
       </w:pPr>
       <w:r>
-        <w:t>This question aims to identify technically-minded individuals for potential follow-up on more technical aspects.</w:t>
+        <w:t xml:space="preserve">This question aims to identify </w:t>
+      </w:r>
+      <w:proofErr w:type="gramStart"/>
+      <w:r>
+        <w:t>technically-minded</w:t>
+      </w:r>
+      <w:proofErr w:type="gramEnd"/>
+      <w:r>
+        <w:t xml:space="preserve"> individuals for potential follow-up on more technical aspects.</w:t>
       </w:r>
     </w:p>
     <w:p>
@@ -4364,6 +4387,9 @@
     </w:p>
     <w:p>
       <w:r>
+        <w:rPr>
+          <w:noProof/>
+        </w:rPr>
         <w:drawing>
           <wp:inline distT="0" distB="0" distL="0" distR="0" wp14:anchorId="693621F3" wp14:editId="64792EE9">
             <wp:extent cx="5731510" cy="3381375"/>
@@ -4411,7 +4437,6 @@
           <w:szCs w:val="28"/>
         </w:rPr>
       </w:pPr>
-      <w:bookmarkStart w:id="27" w:name="_Toc197503987"/>
       <w:r>
         <w:br w:type="page"/>
       </w:r>
@@ -4420,6 +4445,7 @@
       <w:pPr>
         <w:pStyle w:val="Heading3"/>
       </w:pPr>
+      <w:bookmarkStart w:id="27" w:name="_Toc197506453"/>
       <w:r>
         <w:lastRenderedPageBreak/>
         <w:t>Section 2 (Back-End Analysis - Based on Screenshots)</w:t>
@@ -4432,7 +4458,23 @@
           <w:i/>
           <w:iCs/>
         </w:rPr>
-        <w:t>Note: This section assumes participants are reviewing screenshots of the back-end.</w:t>
+        <w:t xml:space="preserve">Note: This section assumes participants are reviewing screenshots of the </w:t>
+      </w:r>
+      <w:proofErr w:type="gramStart"/>
+      <w:r>
+        <w:rPr>
+          <w:i/>
+          <w:iCs/>
+        </w:rPr>
+        <w:t>back-end</w:t>
+      </w:r>
+      <w:proofErr w:type="gramEnd"/>
+      <w:r>
+        <w:rPr>
+          <w:i/>
+          <w:iCs/>
+        </w:rPr>
+        <w:t>.</w:t>
       </w:r>
     </w:p>
     <w:p>
@@ -4647,6 +4689,9 @@
     </w:p>
     <w:p>
       <w:r>
+        <w:rPr>
+          <w:noProof/>
+        </w:rPr>
         <w:lastRenderedPageBreak/>
         <w:drawing>
           <wp:inline distT="0" distB="0" distL="0" distR="0" wp14:anchorId="57AE9FB7" wp14:editId="505F9833">
@@ -4695,7 +4740,6 @@
           <w:szCs w:val="28"/>
         </w:rPr>
       </w:pPr>
-      <w:bookmarkStart w:id="28" w:name="_Toc197503988"/>
       <w:r>
         <w:br w:type="page"/>
       </w:r>
@@ -4704,9 +4748,18 @@
       <w:pPr>
         <w:pStyle w:val="Heading3"/>
       </w:pPr>
+      <w:bookmarkStart w:id="28" w:name="_Toc197506454"/>
       <w:r>
         <w:lastRenderedPageBreak/>
-        <w:t>Section 3 (Rolsa Account Functionality)</w:t>
+        <w:t>Section 3 (</w:t>
+      </w:r>
+      <w:proofErr w:type="spellStart"/>
+      <w:r>
+        <w:t>Rolsa</w:t>
+      </w:r>
+      <w:proofErr w:type="spellEnd"/>
+      <w:r>
+        <w:t xml:space="preserve"> Account Functionality)</w:t>
       </w:r>
       <w:bookmarkEnd w:id="28"/>
     </w:p>
@@ -4716,7 +4769,23 @@
           <w:i/>
           <w:iCs/>
         </w:rPr>
-        <w:t>Note: This section assumes participants have interacted with a simulated or actual Rolsa account.</w:t>
+        <w:t xml:space="preserve">Note: This section assumes participants have interacted with a simulated or actual </w:t>
+      </w:r>
+      <w:proofErr w:type="spellStart"/>
+      <w:r>
+        <w:rPr>
+          <w:i/>
+          <w:iCs/>
+        </w:rPr>
+        <w:t>Rolsa</w:t>
+      </w:r>
+      <w:proofErr w:type="spellEnd"/>
+      <w:r>
+        <w:rPr>
+          <w:i/>
+          <w:iCs/>
+        </w:rPr>
+        <w:t xml:space="preserve"> account.</w:t>
       </w:r>
     </w:p>
     <w:p>
@@ -5041,6 +5110,9 @@
     </w:p>
     <w:p>
       <w:r>
+        <w:rPr>
+          <w:noProof/>
+        </w:rPr>
         <w:lastRenderedPageBreak/>
         <w:drawing>
           <wp:inline distT="0" distB="0" distL="0" distR="0" wp14:anchorId="20FB3AD6" wp14:editId="6DBB7DC0">
@@ -5081,6 +5153,9 @@
     </w:p>
     <w:p>
       <w:r>
+        <w:rPr>
+          <w:noProof/>
+        </w:rPr>
         <w:lastRenderedPageBreak/>
         <w:drawing>
           <wp:inline distT="0" distB="0" distL="0" distR="0" wp14:anchorId="33E6D2F4" wp14:editId="380E70DE">
@@ -5129,7 +5204,6 @@
           <w:szCs w:val="28"/>
         </w:rPr>
       </w:pPr>
-      <w:bookmarkStart w:id="29" w:name="_Toc197503989"/>
       <w:r>
         <w:br w:type="page"/>
       </w:r>
@@ -5138,6 +5212,7 @@
       <w:pPr>
         <w:pStyle w:val="Heading3"/>
       </w:pPr>
+      <w:bookmarkStart w:id="29" w:name="_Toc197506455"/>
       <w:r>
         <w:lastRenderedPageBreak/>
         <w:t>Section 4 (Booking System)</w:t>
@@ -5320,6 +5395,9 @@
     </w:p>
     <w:p>
       <w:r>
+        <w:rPr>
+          <w:noProof/>
+        </w:rPr>
         <w:lastRenderedPageBreak/>
         <w:drawing>
           <wp:inline distT="0" distB="0" distL="0" distR="0" wp14:anchorId="62F8CE99" wp14:editId="7548A189">
@@ -5368,7 +5446,6 @@
           <w:szCs w:val="28"/>
         </w:rPr>
       </w:pPr>
-      <w:bookmarkStart w:id="30" w:name="_Toc197503990"/>
       <w:r>
         <w:br w:type="page"/>
       </w:r>
@@ -5377,6 +5454,7 @@
       <w:pPr>
         <w:pStyle w:val="Heading3"/>
       </w:pPr>
+      <w:bookmarkStart w:id="30" w:name="_Toc197506456"/>
       <w:r>
         <w:lastRenderedPageBreak/>
         <w:t>Section 5 (Calculator Functionality)</w:t>
@@ -5504,6 +5582,9 @@
     </w:p>
     <w:p>
       <w:r>
+        <w:rPr>
+          <w:noProof/>
+        </w:rPr>
         <w:drawing>
           <wp:inline distT="0" distB="0" distL="0" distR="0" wp14:anchorId="379DF0DB" wp14:editId="45464220">
             <wp:extent cx="5731510" cy="4324985"/>
@@ -5551,7 +5632,6 @@
           <w:szCs w:val="28"/>
         </w:rPr>
       </w:pPr>
-      <w:bookmarkStart w:id="31" w:name="_Toc197503991"/>
       <w:r>
         <w:br w:type="page"/>
       </w:r>
@@ -5560,6 +5640,7 @@
       <w:pPr>
         <w:pStyle w:val="Heading3"/>
       </w:pPr>
+      <w:bookmarkStart w:id="31" w:name="_Toc197506457"/>
       <w:r>
         <w:lastRenderedPageBreak/>
         <w:t>Section 6 (Home Page Experience)</w:t>
@@ -5742,6 +5823,9 @@
     </w:p>
     <w:p>
       <w:r>
+        <w:rPr>
+          <w:noProof/>
+        </w:rPr>
         <w:lastRenderedPageBreak/>
         <w:drawing>
           <wp:inline distT="0" distB="0" distL="0" distR="0" wp14:anchorId="41F99826" wp14:editId="57546743">
@@ -5790,7 +5874,6 @@
           <w:szCs w:val="28"/>
         </w:rPr>
       </w:pPr>
-      <w:bookmarkStart w:id="32" w:name="_Toc197503992"/>
       <w:r>
         <w:br w:type="page"/>
       </w:r>
@@ -5799,6 +5882,7 @@
       <w:pPr>
         <w:pStyle w:val="Heading3"/>
       </w:pPr>
+      <w:bookmarkStart w:id="32" w:name="_Toc197506458"/>
       <w:r>
         <w:lastRenderedPageBreak/>
         <w:t>Section 7 (Navigation and Footer)</w:t>
@@ -5987,7 +6071,15 @@
         </w:numPr>
       </w:pPr>
       <w:r>
-        <w:t>How easy was it to find the contact address and email for Rolsa within the footer (if present)?</w:t>
+        <w:t xml:space="preserve">How easy was it to find the contact address and email for </w:t>
+      </w:r>
+      <w:proofErr w:type="spellStart"/>
+      <w:r>
+        <w:t>Rolsa</w:t>
+      </w:r>
+      <w:proofErr w:type="spellEnd"/>
+      <w:r>
+        <w:t xml:space="preserve"> within the footer (if present)?</w:t>
       </w:r>
     </w:p>
     <w:p>
@@ -6036,6 +6128,9 @@
     </w:p>
     <w:p>
       <w:r>
+        <w:rPr>
+          <w:noProof/>
+        </w:rPr>
         <w:lastRenderedPageBreak/>
         <w:drawing>
           <wp:inline distT="0" distB="0" distL="0" distR="0" wp14:anchorId="082F5E48" wp14:editId="10299AF8">
@@ -6084,7 +6179,6 @@
           <w:szCs w:val="28"/>
         </w:rPr>
       </w:pPr>
-      <w:bookmarkStart w:id="33" w:name="_Toc197503993"/>
       <w:r>
         <w:br w:type="page"/>
       </w:r>
@@ -6093,6 +6187,7 @@
       <w:pPr>
         <w:pStyle w:val="Heading3"/>
       </w:pPr>
+      <w:bookmarkStart w:id="33" w:name="_Toc197506459"/>
       <w:r>
         <w:lastRenderedPageBreak/>
         <w:t>Section</w:t>
@@ -6642,10 +6737,12 @@
       <w:r>
         <w:t>Identifies areas where users see potential for design enhancement.</w:t>
       </w:r>
-      <w:bookmarkStart w:id="34" w:name="_Toc197503994"/>
-    </w:p>
-    <w:p>
-      <w:r>
+    </w:p>
+    <w:p>
+      <w:r>
+        <w:rPr>
+          <w:noProof/>
+        </w:rPr>
         <w:lastRenderedPageBreak/>
         <w:drawing>
           <wp:inline distT="0" distB="0" distL="0" distR="0" wp14:anchorId="30A0DE4F" wp14:editId="3242743C">
@@ -6686,6 +6783,9 @@
     </w:p>
     <w:p>
       <w:r>
+        <w:rPr>
+          <w:noProof/>
+        </w:rPr>
         <w:lastRenderedPageBreak/>
         <w:drawing>
           <wp:inline distT="0" distB="0" distL="0" distR="0" wp14:anchorId="729234FE" wp14:editId="4D1F6176">
@@ -6742,6 +6842,7 @@
           <w:szCs w:val="24"/>
         </w:rPr>
       </w:pPr>
+      <w:bookmarkStart w:id="34" w:name="_Toc197506460"/>
       <w:r>
         <w:lastRenderedPageBreak/>
         <w:t xml:space="preserve">Section </w:t>
@@ -6866,6 +6967,9 @@
     </w:p>
     <w:p>
       <w:r>
+        <w:rPr>
+          <w:noProof/>
+        </w:rPr>
         <w:drawing>
           <wp:inline distT="0" distB="0" distL="0" distR="0" wp14:anchorId="7A2F00A3" wp14:editId="640CC9B3">
             <wp:extent cx="5731510" cy="3948430"/>
@@ -6913,7 +7017,6 @@
           <w:szCs w:val="32"/>
         </w:rPr>
       </w:pPr>
-      <w:bookmarkStart w:id="35" w:name="_Toc197503995"/>
       <w:r>
         <w:br w:type="page"/>
       </w:r>
@@ -6922,6 +7025,7 @@
       <w:pPr>
         <w:pStyle w:val="Heading2"/>
       </w:pPr>
+      <w:bookmarkStart w:id="35" w:name="_Toc197506461"/>
       <w:r>
         <w:lastRenderedPageBreak/>
         <w:t>Gathering The Feedback</w:t>
@@ -6951,7 +7055,7 @@
       <w:pPr>
         <w:pStyle w:val="Heading1"/>
       </w:pPr>
-      <w:bookmarkStart w:id="36" w:name="_Toc197503996"/>
+      <w:bookmarkStart w:id="36" w:name="_Toc197506462"/>
       <w:r>
         <w:lastRenderedPageBreak/>
         <w:t>How To Aid Future Development: Gathering Feedback on the Prototype</w:t>
@@ -6962,7 +7066,7 @@
       <w:pPr>
         <w:pStyle w:val="Heading2"/>
       </w:pPr>
-      <w:bookmarkStart w:id="37" w:name="_Toc197503997"/>
+      <w:bookmarkStart w:id="37" w:name="_Toc197506463"/>
       <w:r>
         <w:t>Introduction</w:t>
       </w:r>
@@ -6977,7 +7081,7 @@
       <w:pPr>
         <w:pStyle w:val="Heading2"/>
       </w:pPr>
-      <w:bookmarkStart w:id="38" w:name="_Toc197503998"/>
+      <w:bookmarkStart w:id="38" w:name="_Toc197506464"/>
       <w:r>
         <w:t>Demonstration Materials</w:t>
       </w:r>
@@ -6992,7 +7096,7 @@
       <w:pPr>
         <w:pStyle w:val="Heading3"/>
       </w:pPr>
-      <w:bookmarkStart w:id="39" w:name="_Toc197503999"/>
+      <w:bookmarkStart w:id="39" w:name="_Toc197506465"/>
       <w:r>
         <w:t>Demonstration Plan for a Technical Audience</w:t>
       </w:r>
@@ -7093,7 +7197,7 @@
       <w:pPr>
         <w:pStyle w:val="Heading3"/>
       </w:pPr>
-      <w:bookmarkStart w:id="40" w:name="_Toc197504000"/>
+      <w:bookmarkStart w:id="40" w:name="_Toc197506466"/>
       <w:r>
         <w:lastRenderedPageBreak/>
         <w:t>Demonstration Plan for a Non-Technical Audience</w:t>
@@ -7164,7 +7268,7 @@
       <w:pPr>
         <w:pStyle w:val="Heading2"/>
       </w:pPr>
-      <w:bookmarkStart w:id="41" w:name="_Toc197504001"/>
+      <w:bookmarkStart w:id="41" w:name="_Toc197506467"/>
       <w:r>
         <w:t>Feedback Gathering Plan</w:t>
       </w:r>
@@ -7179,7 +7283,7 @@
       <w:pPr>
         <w:pStyle w:val="Heading3"/>
       </w:pPr>
-      <w:bookmarkStart w:id="42" w:name="_Toc197504002"/>
+      <w:bookmarkStart w:id="42" w:name="_Toc197506468"/>
       <w:r>
         <w:t>Target Audiences</w:t>
       </w:r>
@@ -7215,7 +7319,7 @@
       <w:pPr>
         <w:pStyle w:val="Heading3"/>
       </w:pPr>
-      <w:bookmarkStart w:id="43" w:name="_Toc197504003"/>
+      <w:bookmarkStart w:id="43" w:name="_Toc197506469"/>
       <w:r>
         <w:t>Methods</w:t>
       </w:r>
@@ -7283,7 +7387,7 @@
       <w:pPr>
         <w:pStyle w:val="Heading3"/>
       </w:pPr>
-      <w:bookmarkStart w:id="44" w:name="_Toc197504004"/>
+      <w:bookmarkStart w:id="44" w:name="_Toc197506470"/>
       <w:r>
         <w:t>Timeline and Location</w:t>
       </w:r>
@@ -7324,7 +7428,7 @@
       <w:pPr>
         <w:pStyle w:val="Heading3"/>
       </w:pPr>
-      <w:bookmarkStart w:id="45" w:name="_Toc197504005"/>
+      <w:bookmarkStart w:id="45" w:name="_Toc197506471"/>
       <w:r>
         <w:t>Focus Areas for Feedback</w:t>
       </w:r>
@@ -7417,7 +7521,7 @@
       <w:pPr>
         <w:pStyle w:val="Heading2"/>
       </w:pPr>
-      <w:bookmarkStart w:id="46" w:name="_Toc197504006"/>
+      <w:bookmarkStart w:id="46" w:name="_Toc197506472"/>
       <w:r>
         <w:t>Using the Materials to Gather Feedback</w:t>
       </w:r>
@@ -7438,7 +7542,7 @@
       <w:pPr>
         <w:pStyle w:val="Heading2"/>
       </w:pPr>
-      <w:bookmarkStart w:id="47" w:name="_Toc197504007"/>
+      <w:bookmarkStart w:id="47" w:name="_Toc197506473"/>
       <w:r>
         <w:t>Recording the Feedback</w:t>
       </w:r>
@@ -7456,7 +7560,7 @@
       <w:pPr>
         <w:pStyle w:val="Heading3"/>
       </w:pPr>
-      <w:bookmarkStart w:id="48" w:name="_Toc197504008"/>
+      <w:bookmarkStart w:id="48" w:name="_Toc197506474"/>
       <w:r>
         <w:t>Questionnaire Responses</w:t>
       </w:r>
@@ -7471,7 +7575,7 @@
       <w:pPr>
         <w:pStyle w:val="Heading3"/>
       </w:pPr>
-      <w:bookmarkStart w:id="49" w:name="_Toc197504009"/>
+      <w:bookmarkStart w:id="49" w:name="_Toc197506475"/>
       <w:r>
         <w:t>Notes from Demonstrations and Discussions</w:t>
       </w:r>
@@ -7486,7 +7590,7 @@
       <w:pPr>
         <w:pStyle w:val="Heading3"/>
       </w:pPr>
-      <w:bookmarkStart w:id="50" w:name="_Toc197504010"/>
+      <w:bookmarkStart w:id="50" w:name="_Toc197506476"/>
       <w:r>
         <w:t>Categorised Feedback Log</w:t>
       </w:r>
@@ -13846,6 +13950,7 @@
   <w:style w:type="character" w:default="1" w:styleId="DefaultParagraphFont">
     <w:name w:val="Default Paragraph Font"/>
     <w:uiPriority w:val="1"/>
+    <w:semiHidden/>
     <w:unhideWhenUsed/>
   </w:style>
   <w:style w:type="table" w:default="1" w:styleId="TableNormal">

</xml_diff>